<commit_message>
added external file structure
</commit_message>
<xml_diff>
--- a/Documentation/Data Design.docx
+++ b/Documentation/Data Design.docx
@@ -53,8 +53,6 @@
       <w:r>
         <w:t>//chou needs to update the ERD to move stuff into alphabet</w:t>
       </w:r>
-      <w:bookmarkStart w:id="0" w:name="_GoBack"/>
-      <w:bookmarkEnd w:id="0"/>
     </w:p>
     <w:p>
       <w:r>
@@ -87,6 +85,26 @@
       <w:r>
         <w:t xml:space="preserve">The scores table stores score information for a specific user session. It stores the total score, number of signs passed, number of signs failed, and the session ID. The session ID is a unique primary key used to differentiate sessions. Username is a foreign key to the user table used to store session information per user. </w:t>
       </w:r>
+    </w:p>
+    <w:p/>
+    <w:p>
+      <w:pPr>
+        <w:pStyle w:val="Heading1"/>
+      </w:pPr>
+      <w:r>
+        <w:t>External File Structure</w:t>
+      </w:r>
+    </w:p>
+    <w:p>
+      <w:r>
+        <w:tab/>
+        <w:t>The application references two external libraries. The first one is the Kinect SDK. It allows the application to connect to the K</w:t>
+      </w:r>
+      <w:r>
+        <w:t xml:space="preserve">inect for video input. The second referenced library is Candescent UI. It processes the video input from the Kinect and allows the application to get hand tracking data. </w:t>
+      </w:r>
+      <w:bookmarkStart w:id="0" w:name="_GoBack"/>
+      <w:bookmarkEnd w:id="0"/>
     </w:p>
     <w:sectPr>
       <w:pgSz w:w="12240" w:h="15840"/>

</xml_diff>